<commit_message>
Commit at 10:26:34.90  20.10.2023 - layer 2
</commit_message>
<xml_diff>
--- a/4_Diari/2023-10-20_gioele.chiodoni.docx
+++ b/4_Diari/2023-10-20_gioele.chiodoni.docx
@@ -183,6 +183,36 @@
               <w:t>Unisci puntini</w:t>
             </w:r>
           </w:p>
+          <w:p>
+            <w:pPr>
+              <w:pStyle w:val="Paragrafoelenco"/>
+              <w:numPr>
+                <w:ilvl w:val="0"/>
+                <w:numId w:val="21"/>
+              </w:numPr>
+              <w:rPr>
+                <w:rFonts w:ascii="Arial" w:hAnsi="Arial" w:cs="Arial"/>
+              </w:rPr>
+            </w:pPr>
+            <w:proofErr w:type="spellStart"/>
+            <w:r>
+              <w:rPr>
+                <w:rFonts w:ascii="Arial" w:hAnsi="Arial" w:cs="Arial"/>
+              </w:rPr>
+              <w:t>Layer</w:t>
+            </w:r>
+            <w:proofErr w:type="spellEnd"/>
+          </w:p>
+          <w:p>
+            <w:pPr>
+              <w:pStyle w:val="Paragrafoelenco"/>
+              <w:rPr>
+                <w:rFonts w:ascii="Arial" w:hAnsi="Arial" w:cs="Arial"/>
+              </w:rPr>
+            </w:pPr>
+            <w:bookmarkStart w:id="3" w:name="_GoBack"/>
+            <w:bookmarkEnd w:id="3"/>
+          </w:p>
         </w:tc>
       </w:tr>
       <w:bookmarkEnd w:id="0"/>
@@ -384,8 +414,6 @@
                 <w:rFonts w:ascii="Arial" w:hAnsi="Arial" w:cs="Arial"/>
               </w:rPr>
             </w:pPr>
-            <w:bookmarkStart w:id="3" w:name="_GoBack"/>
-            <w:bookmarkEnd w:id="3"/>
           </w:p>
         </w:tc>
       </w:tr>
@@ -4000,6 +4028,7 @@
     <w:rsid w:val="001C54F7"/>
     <w:rsid w:val="001D27C6"/>
     <w:rsid w:val="001E62F3"/>
+    <w:rsid w:val="00245EF8"/>
     <w:rsid w:val="00251CAF"/>
     <w:rsid w:val="00262942"/>
     <w:rsid w:val="00262E13"/>
@@ -4904,7 +4933,7 @@
 </file>
 
 <file path=customXml/itemProps1.xml><?xml version="1.0" encoding="utf-8"?>
-<ds:datastoreItem xmlns:ds="http://schemas.openxmlformats.org/officeDocument/2006/customXml" ds:itemID="{C3760AC6-7769-4931-9065-CC651971C74A}">
+<ds:datastoreItem xmlns:ds="http://schemas.openxmlformats.org/officeDocument/2006/customXml" ds:itemID="{C2B92EBA-5412-4A75-B893-B87ABE405F0F}">
   <ds:schemaRefs>
     <ds:schemaRef ds:uri="http://schemas.openxmlformats.org/officeDocument/2006/bibliography"/>
   </ds:schemaRefs>

</xml_diff>

<commit_message>
Commit at 11:08:16.26  20.10.2023 - layer 3
</commit_message>
<xml_diff>
--- a/4_Diari/2023-10-20_gioele.chiodoni.docx
+++ b/4_Diari/2023-10-20_gioele.chiodoni.docx
@@ -210,8 +210,6 @@
                 <w:rFonts w:ascii="Arial" w:hAnsi="Arial" w:cs="Arial"/>
               </w:rPr>
             </w:pPr>
-            <w:bookmarkStart w:id="3" w:name="_GoBack"/>
-            <w:bookmarkEnd w:id="3"/>
           </w:p>
         </w:tc>
       </w:tr>
@@ -285,18 +283,6 @@
               <w:t xml:space="preserve">. </w:t>
             </w:r>
           </w:p>
-          <w:p>
-            <w:pPr>
-              <w:pStyle w:val="Paragrafoelenco"/>
-              <w:numPr>
-                <w:ilvl w:val="0"/>
-                <w:numId w:val="21"/>
-              </w:numPr>
-              <w:rPr>
-                <w:rFonts w:ascii="Arial" w:hAnsi="Arial" w:cs="Arial"/>
-              </w:rPr>
-            </w:pPr>
-          </w:p>
         </w:tc>
       </w:tr>
     </w:tbl>
@@ -348,6 +334,20 @@
                 <w:rFonts w:ascii="Arial" w:hAnsi="Arial" w:cs="Arial"/>
               </w:rPr>
             </w:pPr>
+            <w:r>
+              <w:rPr>
+                <w:rFonts w:ascii="Arial" w:hAnsi="Arial" w:cs="Arial"/>
+              </w:rPr>
+              <w:t xml:space="preserve">Mi sono riportato avanti rispetto alla </w:t>
+            </w:r>
+            <w:r>
+              <w:rPr>
+                <w:rFonts w:ascii="Arial" w:hAnsi="Arial" w:cs="Arial"/>
+              </w:rPr>
+              <w:t>pianificazione.</w:t>
+            </w:r>
+            <w:bookmarkStart w:id="3" w:name="_GoBack"/>
+            <w:bookmarkEnd w:id="3"/>
           </w:p>
           <w:p>
             <w:pPr>
@@ -4028,7 +4028,6 @@
     <w:rsid w:val="001C54F7"/>
     <w:rsid w:val="001D27C6"/>
     <w:rsid w:val="001E62F3"/>
-    <w:rsid w:val="00245EF8"/>
     <w:rsid w:val="00251CAF"/>
     <w:rsid w:val="00262942"/>
     <w:rsid w:val="00262E13"/>
@@ -4105,6 +4104,7 @@
     <w:rsid w:val="00AF77D1"/>
     <w:rsid w:val="00B36B9F"/>
     <w:rsid w:val="00B5079C"/>
+    <w:rsid w:val="00B61D40"/>
     <w:rsid w:val="00BD119E"/>
     <w:rsid w:val="00C22A10"/>
     <w:rsid w:val="00C57AC2"/>
@@ -4933,7 +4933,7 @@
 </file>
 
 <file path=customXml/itemProps1.xml><?xml version="1.0" encoding="utf-8"?>
-<ds:datastoreItem xmlns:ds="http://schemas.openxmlformats.org/officeDocument/2006/customXml" ds:itemID="{C2B92EBA-5412-4A75-B893-B87ABE405F0F}">
+<ds:datastoreItem xmlns:ds="http://schemas.openxmlformats.org/officeDocument/2006/customXml" ds:itemID="{A36A1934-60F5-41B7-ADDB-7A608444A7E2}">
   <ds:schemaRefs>
     <ds:schemaRef ds:uri="http://schemas.openxmlformats.org/officeDocument/2006/bibliography"/>
   </ds:schemaRefs>

</xml_diff>

<commit_message>
Commit at 15:36:43.50  20.10.2023 - final - aggiustare ancora le coordinate nell action apparte rect
</commit_message>
<xml_diff>
--- a/4_Diari/2023-10-20_gioele.chiodoni.docx
+++ b/4_Diari/2023-10-20_gioele.chiodoni.docx
@@ -206,10 +206,38 @@
           <w:p>
             <w:pPr>
               <w:pStyle w:val="Paragrafoelenco"/>
+              <w:numPr>
+                <w:ilvl w:val="0"/>
+                <w:numId w:val="21"/>
+              </w:numPr>
               <w:rPr>
                 <w:rFonts w:ascii="Arial" w:hAnsi="Arial" w:cs="Arial"/>
               </w:rPr>
             </w:pPr>
+            <w:r>
+              <w:rPr>
+                <w:rFonts w:ascii="Arial" w:hAnsi="Arial" w:cs="Arial"/>
+              </w:rPr>
+              <w:t>Sono a meta con l’aggiustare le coordinate</w:t>
+            </w:r>
+          </w:p>
+          <w:p>
+            <w:pPr>
+              <w:pStyle w:val="Paragrafoelenco"/>
+              <w:numPr>
+                <w:ilvl w:val="0"/>
+                <w:numId w:val="21"/>
+              </w:numPr>
+              <w:rPr>
+                <w:rFonts w:ascii="Arial" w:hAnsi="Arial" w:cs="Arial"/>
+              </w:rPr>
+            </w:pPr>
+            <w:r>
+              <w:rPr>
+                <w:rFonts w:ascii="Arial" w:hAnsi="Arial" w:cs="Arial"/>
+              </w:rPr>
+              <w:t>Import immagini</w:t>
+            </w:r>
           </w:p>
         </w:tc>
       </w:tr>
@@ -283,6 +311,443 @@
               <w:t xml:space="preserve">. </w:t>
             </w:r>
           </w:p>
+          <w:p>
+            <w:pPr>
+              <w:pStyle w:val="Paragrafoelenco"/>
+              <w:numPr>
+                <w:ilvl w:val="0"/>
+                <w:numId w:val="21"/>
+              </w:numPr>
+              <w:rPr>
+                <w:rFonts w:ascii="Arial" w:hAnsi="Arial" w:cs="Arial"/>
+              </w:rPr>
+            </w:pPr>
+            <w:r>
+              <w:rPr>
+                <w:rFonts w:ascii="Arial" w:hAnsi="Arial" w:cs="Arial"/>
+              </w:rPr>
+              <w:t>Importando le immagini le coordinate vengono sbalzate quindi per risolvere il problema devo modificare tutti i calcoli delle coordinate.</w:t>
+            </w:r>
+          </w:p>
+          <w:p>
+            <w:pPr>
+              <w:pStyle w:val="Paragrafoelenco"/>
+              <w:rPr>
+                <w:rFonts w:ascii="Arial" w:hAnsi="Arial" w:cs="Arial"/>
+              </w:rPr>
+            </w:pPr>
+          </w:p>
+          <w:p>
+            <w:pPr>
+              <w:pStyle w:val="Paragrafoelenco"/>
+              <w:rPr>
+                <w:rFonts w:ascii="Arial" w:hAnsi="Arial" w:cs="Arial"/>
+              </w:rPr>
+            </w:pPr>
+            <w:r>
+              <w:rPr>
+                <w:rFonts w:ascii="Arial" w:hAnsi="Arial" w:cs="Arial"/>
+              </w:rPr>
+              <w:t xml:space="preserve">    </w:t>
+            </w:r>
+            <w:proofErr w:type="spellStart"/>
+            <w:r>
+              <w:rPr>
+                <w:rFonts w:ascii="Arial" w:hAnsi="Arial" w:cs="Arial"/>
+              </w:rPr>
+              <w:t>let</w:t>
+            </w:r>
+            <w:proofErr w:type="spellEnd"/>
+            <w:r>
+              <w:rPr>
+                <w:rFonts w:ascii="Arial" w:hAnsi="Arial" w:cs="Arial"/>
+              </w:rPr>
+              <w:t xml:space="preserve"> </w:t>
+            </w:r>
+            <w:proofErr w:type="spellStart"/>
+            <w:r>
+              <w:rPr>
+                <w:rFonts w:ascii="Arial" w:hAnsi="Arial" w:cs="Arial"/>
+              </w:rPr>
+              <w:t>rect</w:t>
+            </w:r>
+            <w:proofErr w:type="spellEnd"/>
+            <w:r>
+              <w:rPr>
+                <w:rFonts w:ascii="Arial" w:hAnsi="Arial" w:cs="Arial"/>
+              </w:rPr>
+              <w:t xml:space="preserve"> = </w:t>
+            </w:r>
+            <w:proofErr w:type="spellStart"/>
+            <w:proofErr w:type="gramStart"/>
+            <w:r>
+              <w:rPr>
+                <w:rFonts w:ascii="Arial" w:hAnsi="Arial" w:cs="Arial"/>
+              </w:rPr>
+              <w:t>canvas.getBoundingClientRect</w:t>
+            </w:r>
+            <w:proofErr w:type="spellEnd"/>
+            <w:proofErr w:type="gramEnd"/>
+            <w:r>
+              <w:rPr>
+                <w:rFonts w:ascii="Arial" w:hAnsi="Arial" w:cs="Arial"/>
+              </w:rPr>
+              <w:t>();</w:t>
+            </w:r>
+          </w:p>
+          <w:p>
+            <w:pPr>
+              <w:pStyle w:val="Paragrafoelenco"/>
+              <w:rPr>
+                <w:rFonts w:ascii="Arial" w:hAnsi="Arial" w:cs="Arial"/>
+              </w:rPr>
+            </w:pPr>
+          </w:p>
+          <w:p>
+            <w:pPr>
+              <w:pStyle w:val="Paragrafoelenco"/>
+              <w:rPr>
+                <w:rFonts w:ascii="Arial" w:hAnsi="Arial" w:cs="Arial"/>
+              </w:rPr>
+            </w:pPr>
+            <w:r>
+              <w:rPr>
+                <w:rFonts w:ascii="Arial" w:hAnsi="Arial" w:cs="Arial"/>
+              </w:rPr>
+              <w:t xml:space="preserve">    </w:t>
+            </w:r>
+            <w:proofErr w:type="spellStart"/>
+            <w:r>
+              <w:rPr>
+                <w:rFonts w:ascii="Arial" w:hAnsi="Arial" w:cs="Arial"/>
+              </w:rPr>
+              <w:t>let</w:t>
+            </w:r>
+            <w:proofErr w:type="spellEnd"/>
+            <w:r>
+              <w:rPr>
+                <w:rFonts w:ascii="Arial" w:hAnsi="Arial" w:cs="Arial"/>
+              </w:rPr>
+              <w:t xml:space="preserve"> </w:t>
+            </w:r>
+            <w:proofErr w:type="spellStart"/>
+            <w:r>
+              <w:rPr>
+                <w:rFonts w:ascii="Arial" w:hAnsi="Arial" w:cs="Arial"/>
+              </w:rPr>
+              <w:t>scaleX</w:t>
+            </w:r>
+            <w:proofErr w:type="spellEnd"/>
+            <w:r>
+              <w:rPr>
+                <w:rFonts w:ascii="Arial" w:hAnsi="Arial" w:cs="Arial"/>
+              </w:rPr>
+              <w:t xml:space="preserve"> = </w:t>
+            </w:r>
+            <w:proofErr w:type="spellStart"/>
+            <w:proofErr w:type="gramStart"/>
+            <w:r>
+              <w:rPr>
+                <w:rFonts w:ascii="Arial" w:hAnsi="Arial" w:cs="Arial"/>
+              </w:rPr>
+              <w:t>canvas.width</w:t>
+            </w:r>
+            <w:proofErr w:type="spellEnd"/>
+            <w:proofErr w:type="gramEnd"/>
+            <w:r>
+              <w:rPr>
+                <w:rFonts w:ascii="Arial" w:hAnsi="Arial" w:cs="Arial"/>
+              </w:rPr>
+              <w:t xml:space="preserve"> / </w:t>
+            </w:r>
+            <w:proofErr w:type="spellStart"/>
+            <w:r>
+              <w:rPr>
+                <w:rFonts w:ascii="Arial" w:hAnsi="Arial" w:cs="Arial"/>
+              </w:rPr>
+              <w:t>rect.width</w:t>
+            </w:r>
+            <w:proofErr w:type="spellEnd"/>
+            <w:r>
+              <w:rPr>
+                <w:rFonts w:ascii="Arial" w:hAnsi="Arial" w:cs="Arial"/>
+              </w:rPr>
+              <w:t>;</w:t>
+            </w:r>
+          </w:p>
+          <w:p>
+            <w:pPr>
+              <w:pStyle w:val="Paragrafoelenco"/>
+              <w:rPr>
+                <w:rFonts w:ascii="Arial" w:hAnsi="Arial" w:cs="Arial"/>
+              </w:rPr>
+            </w:pPr>
+            <w:r>
+              <w:rPr>
+                <w:rFonts w:ascii="Arial" w:hAnsi="Arial" w:cs="Arial"/>
+              </w:rPr>
+              <w:t xml:space="preserve">    </w:t>
+            </w:r>
+            <w:proofErr w:type="spellStart"/>
+            <w:r>
+              <w:rPr>
+                <w:rFonts w:ascii="Arial" w:hAnsi="Arial" w:cs="Arial"/>
+              </w:rPr>
+              <w:t>let</w:t>
+            </w:r>
+            <w:proofErr w:type="spellEnd"/>
+            <w:r>
+              <w:rPr>
+                <w:rFonts w:ascii="Arial" w:hAnsi="Arial" w:cs="Arial"/>
+              </w:rPr>
+              <w:t xml:space="preserve"> </w:t>
+            </w:r>
+            <w:proofErr w:type="spellStart"/>
+            <w:r>
+              <w:rPr>
+                <w:rFonts w:ascii="Arial" w:hAnsi="Arial" w:cs="Arial"/>
+              </w:rPr>
+              <w:t>scaleY</w:t>
+            </w:r>
+            <w:proofErr w:type="spellEnd"/>
+            <w:r>
+              <w:rPr>
+                <w:rFonts w:ascii="Arial" w:hAnsi="Arial" w:cs="Arial"/>
+              </w:rPr>
+              <w:t xml:space="preserve"> = </w:t>
+            </w:r>
+            <w:proofErr w:type="spellStart"/>
+            <w:proofErr w:type="gramStart"/>
+            <w:r>
+              <w:rPr>
+                <w:rFonts w:ascii="Arial" w:hAnsi="Arial" w:cs="Arial"/>
+              </w:rPr>
+              <w:t>canvas.height</w:t>
+            </w:r>
+            <w:proofErr w:type="spellEnd"/>
+            <w:proofErr w:type="gramEnd"/>
+            <w:r>
+              <w:rPr>
+                <w:rFonts w:ascii="Arial" w:hAnsi="Arial" w:cs="Arial"/>
+              </w:rPr>
+              <w:t xml:space="preserve"> / </w:t>
+            </w:r>
+            <w:proofErr w:type="spellStart"/>
+            <w:r>
+              <w:rPr>
+                <w:rFonts w:ascii="Arial" w:hAnsi="Arial" w:cs="Arial"/>
+              </w:rPr>
+              <w:t>rect.height</w:t>
+            </w:r>
+            <w:proofErr w:type="spellEnd"/>
+            <w:r>
+              <w:rPr>
+                <w:rFonts w:ascii="Arial" w:hAnsi="Arial" w:cs="Arial"/>
+              </w:rPr>
+              <w:t>;</w:t>
+            </w:r>
+          </w:p>
+          <w:p>
+            <w:pPr>
+              <w:pStyle w:val="Paragrafoelenco"/>
+              <w:rPr>
+                <w:rFonts w:ascii="Arial" w:hAnsi="Arial" w:cs="Arial"/>
+              </w:rPr>
+            </w:pPr>
+          </w:p>
+          <w:p>
+            <w:pPr>
+              <w:pStyle w:val="Paragrafoelenco"/>
+              <w:rPr>
+                <w:rFonts w:ascii="Arial" w:hAnsi="Arial" w:cs="Arial"/>
+              </w:rPr>
+            </w:pPr>
+            <w:r>
+              <w:rPr>
+                <w:rFonts w:ascii="Arial" w:hAnsi="Arial" w:cs="Arial"/>
+              </w:rPr>
+              <w:t xml:space="preserve">    </w:t>
+            </w:r>
+            <w:proofErr w:type="spellStart"/>
+            <w:r>
+              <w:rPr>
+                <w:rFonts w:ascii="Arial" w:hAnsi="Arial" w:cs="Arial"/>
+              </w:rPr>
+              <w:t>let</w:t>
+            </w:r>
+            <w:proofErr w:type="spellEnd"/>
+            <w:r>
+              <w:rPr>
+                <w:rFonts w:ascii="Arial" w:hAnsi="Arial" w:cs="Arial"/>
+              </w:rPr>
+              <w:t xml:space="preserve"> x </w:t>
+            </w:r>
+            <w:proofErr w:type="gramStart"/>
+            <w:r>
+              <w:rPr>
+                <w:rFonts w:ascii="Arial" w:hAnsi="Arial" w:cs="Arial"/>
+              </w:rPr>
+              <w:t xml:space="preserve">=  </w:t>
+            </w:r>
+            <w:proofErr w:type="spellStart"/>
+            <w:r>
+              <w:rPr>
+                <w:rFonts w:ascii="Arial" w:hAnsi="Arial" w:cs="Arial"/>
+              </w:rPr>
+              <w:t>Math.round</w:t>
+            </w:r>
+            <w:proofErr w:type="spellEnd"/>
+            <w:proofErr w:type="gramEnd"/>
+            <w:r>
+              <w:rPr>
+                <w:rFonts w:ascii="Arial" w:hAnsi="Arial" w:cs="Arial"/>
+              </w:rPr>
+              <w:t>((</w:t>
+            </w:r>
+            <w:proofErr w:type="spellStart"/>
+            <w:r>
+              <w:rPr>
+                <w:rFonts w:ascii="Arial" w:hAnsi="Arial" w:cs="Arial"/>
+              </w:rPr>
+              <w:t>event.x</w:t>
+            </w:r>
+            <w:proofErr w:type="spellEnd"/>
+            <w:r>
+              <w:rPr>
+                <w:rFonts w:ascii="Arial" w:hAnsi="Arial" w:cs="Arial"/>
+              </w:rPr>
+              <w:t xml:space="preserve"> - </w:t>
+            </w:r>
+            <w:proofErr w:type="spellStart"/>
+            <w:r>
+              <w:rPr>
+                <w:rFonts w:ascii="Arial" w:hAnsi="Arial" w:cs="Arial"/>
+              </w:rPr>
+              <w:t>rect.left</w:t>
+            </w:r>
+            <w:proofErr w:type="spellEnd"/>
+            <w:r>
+              <w:rPr>
+                <w:rFonts w:ascii="Arial" w:hAnsi="Arial" w:cs="Arial"/>
+              </w:rPr>
+              <w:t xml:space="preserve">) * </w:t>
+            </w:r>
+            <w:proofErr w:type="spellStart"/>
+            <w:r>
+              <w:rPr>
+                <w:rFonts w:ascii="Arial" w:hAnsi="Arial" w:cs="Arial"/>
+              </w:rPr>
+              <w:t>scaleX</w:t>
+            </w:r>
+            <w:proofErr w:type="spellEnd"/>
+            <w:r>
+              <w:rPr>
+                <w:rFonts w:ascii="Arial" w:hAnsi="Arial" w:cs="Arial"/>
+              </w:rPr>
+              <w:t>);</w:t>
+            </w:r>
+          </w:p>
+          <w:p>
+            <w:pPr>
+              <w:pStyle w:val="Paragrafoelenco"/>
+              <w:rPr>
+                <w:rFonts w:ascii="Arial" w:hAnsi="Arial" w:cs="Arial"/>
+              </w:rPr>
+            </w:pPr>
+            <w:r>
+              <w:rPr>
+                <w:rFonts w:ascii="Arial" w:hAnsi="Arial" w:cs="Arial"/>
+              </w:rPr>
+              <w:t xml:space="preserve">    </w:t>
+            </w:r>
+            <w:proofErr w:type="spellStart"/>
+            <w:r>
+              <w:rPr>
+                <w:rFonts w:ascii="Arial" w:hAnsi="Arial" w:cs="Arial"/>
+              </w:rPr>
+              <w:t>let</w:t>
+            </w:r>
+            <w:proofErr w:type="spellEnd"/>
+            <w:r>
+              <w:rPr>
+                <w:rFonts w:ascii="Arial" w:hAnsi="Arial" w:cs="Arial"/>
+              </w:rPr>
+              <w:t xml:space="preserve"> y </w:t>
+            </w:r>
+            <w:proofErr w:type="gramStart"/>
+            <w:r>
+              <w:rPr>
+                <w:rFonts w:ascii="Arial" w:hAnsi="Arial" w:cs="Arial"/>
+              </w:rPr>
+              <w:t xml:space="preserve">=  </w:t>
+            </w:r>
+            <w:proofErr w:type="spellStart"/>
+            <w:r>
+              <w:rPr>
+                <w:rFonts w:ascii="Arial" w:hAnsi="Arial" w:cs="Arial"/>
+              </w:rPr>
+              <w:t>Math.round</w:t>
+            </w:r>
+            <w:proofErr w:type="spellEnd"/>
+            <w:proofErr w:type="gramEnd"/>
+            <w:r>
+              <w:rPr>
+                <w:rFonts w:ascii="Arial" w:hAnsi="Arial" w:cs="Arial"/>
+              </w:rPr>
+              <w:t>((</w:t>
+            </w:r>
+            <w:proofErr w:type="spellStart"/>
+            <w:r>
+              <w:rPr>
+                <w:rFonts w:ascii="Arial" w:hAnsi="Arial" w:cs="Arial"/>
+              </w:rPr>
+              <w:t>event.y</w:t>
+            </w:r>
+            <w:proofErr w:type="spellEnd"/>
+            <w:r>
+              <w:rPr>
+                <w:rFonts w:ascii="Arial" w:hAnsi="Arial" w:cs="Arial"/>
+              </w:rPr>
+              <w:t xml:space="preserve"> - </w:t>
+            </w:r>
+            <w:proofErr w:type="spellStart"/>
+            <w:r>
+              <w:rPr>
+                <w:rFonts w:ascii="Arial" w:hAnsi="Arial" w:cs="Arial"/>
+              </w:rPr>
+              <w:t>rect.top</w:t>
+            </w:r>
+            <w:proofErr w:type="spellEnd"/>
+            <w:r>
+              <w:rPr>
+                <w:rFonts w:ascii="Arial" w:hAnsi="Arial" w:cs="Arial"/>
+              </w:rPr>
+              <w:t xml:space="preserve">) * </w:t>
+            </w:r>
+            <w:proofErr w:type="spellStart"/>
+            <w:r>
+              <w:rPr>
+                <w:rFonts w:ascii="Arial" w:hAnsi="Arial" w:cs="Arial"/>
+              </w:rPr>
+              <w:t>scaleY</w:t>
+            </w:r>
+            <w:proofErr w:type="spellEnd"/>
+            <w:r>
+              <w:rPr>
+                <w:rFonts w:ascii="Arial" w:hAnsi="Arial" w:cs="Arial"/>
+              </w:rPr>
+              <w:t>);</w:t>
+            </w:r>
+          </w:p>
+          <w:p>
+            <w:pPr>
+              <w:rPr>
+                <w:rFonts w:ascii="Arial" w:hAnsi="Arial" w:cs="Arial"/>
+              </w:rPr>
+            </w:pPr>
+            <w:bookmarkStart w:id="3" w:name="_GoBack"/>
+            <w:bookmarkEnd w:id="3"/>
+          </w:p>
         </w:tc>
       </w:tr>
     </w:tbl>
@@ -346,8 +811,6 @@
               </w:rPr>
               <w:t>pianificazione.</w:t>
             </w:r>
-            <w:bookmarkStart w:id="3" w:name="_GoBack"/>
-            <w:bookmarkEnd w:id="3"/>
           </w:p>
           <w:p>
             <w:pPr>
@@ -407,6 +870,12 @@
                 <w:rFonts w:ascii="Arial" w:hAnsi="Arial" w:cs="Arial"/>
               </w:rPr>
             </w:pPr>
+            <w:r>
+              <w:rPr>
+                <w:rFonts w:ascii="Arial" w:hAnsi="Arial" w:cs="Arial"/>
+              </w:rPr>
+              <w:t>Finire l’import export delle immagini, aggiustare il calcolo delle coordinate.</w:t>
+            </w:r>
           </w:p>
           <w:p>
             <w:pPr>
@@ -4039,6 +4508,7 @@
     <w:rsid w:val="003158F0"/>
     <w:rsid w:val="00331C62"/>
     <w:rsid w:val="00357BE2"/>
+    <w:rsid w:val="00370F99"/>
     <w:rsid w:val="00392F29"/>
     <w:rsid w:val="003B7632"/>
     <w:rsid w:val="003F5C32"/>
@@ -4104,7 +4574,6 @@
     <w:rsid w:val="00AF77D1"/>
     <w:rsid w:val="00B36B9F"/>
     <w:rsid w:val="00B5079C"/>
-    <w:rsid w:val="00B61D40"/>
     <w:rsid w:val="00BD119E"/>
     <w:rsid w:val="00C22A10"/>
     <w:rsid w:val="00C57AC2"/>
@@ -4933,7 +5402,7 @@
 </file>
 
 <file path=customXml/itemProps1.xml><?xml version="1.0" encoding="utf-8"?>
-<ds:datastoreItem xmlns:ds="http://schemas.openxmlformats.org/officeDocument/2006/customXml" ds:itemID="{A36A1934-60F5-41B7-ADDB-7A608444A7E2}">
+<ds:datastoreItem xmlns:ds="http://schemas.openxmlformats.org/officeDocument/2006/customXml" ds:itemID="{4E1ED1E6-EC49-437D-AB56-2CC42FA785C2}">
   <ds:schemaRefs>
     <ds:schemaRef ds:uri="http://schemas.openxmlformats.org/officeDocument/2006/bibliography"/>
   </ds:schemaRefs>

</xml_diff>